<commit_message>
overwriting old commit message
</commit_message>
<xml_diff>
--- a/Other/checklist_for_checking_calculations.docx
+++ b/Other/checklist_for_checking_calculations.docx
@@ -271,7 +271,23 @@
                 <w:rFonts w:ascii="Times New Roman" w:hAnsi="Times New Roman" w:cs="Times New Roman"/>
                 <w:lang w:eastAsia="zh-TW"/>
               </w:rPr>
-              <w:t>% and $</w:t>
+              <w:t>%</w:t>
+            </w:r>
+            <w:r>
+              <w:rPr>
+                <w:rFonts w:ascii="Times New Roman" w:hAnsi="Times New Roman" w:cs="Times New Roman"/>
+                <w:lang w:eastAsia="zh-TW"/>
+              </w:rPr>
+              <w:t>,</w:t>
+            </w:r>
+            <w:bookmarkStart w:id="2" w:name="_GoBack"/>
+            <w:bookmarkEnd w:id="2"/>
+            <w:r>
+              <w:rPr>
+                <w:rFonts w:ascii="Times New Roman" w:hAnsi="Times New Roman" w:cs="Times New Roman"/>
+                <w:lang w:eastAsia="zh-TW"/>
+              </w:rPr>
+              <w:t xml:space="preserve"> and $</w:t>
             </w:r>
             <w:r>
               <w:rPr>
@@ -616,7 +632,7 @@
           </w:p>
         </w:tc>
       </w:tr>
-      <w:bookmarkStart w:id="2" w:name="_Hlk517097198"/>
+      <w:bookmarkStart w:id="3" w:name="_Hlk517097198"/>
       <w:tr>
         <w:trPr>
           <w:trHeight w:val="576"/>
@@ -911,7 +927,7 @@
           </w:p>
         </w:tc>
       </w:tr>
-      <w:bookmarkEnd w:id="2"/>
+      <w:bookmarkEnd w:id="3"/>
       <w:tr>
         <w:trPr>
           <w:trHeight w:val="576"/>
@@ -3419,7 +3435,7 @@
           </w:p>
         </w:tc>
       </w:tr>
-      <w:bookmarkStart w:id="3" w:name="_Hlk14425572"/>
+      <w:bookmarkStart w:id="4" w:name="_Hlk14425572"/>
       <w:tr>
         <w:trPr>
           <w:trHeight w:val="576"/>
@@ -3885,7 +3901,7 @@
           </w:p>
         </w:tc>
       </w:tr>
-      <w:bookmarkEnd w:id="3"/>
+      <w:bookmarkEnd w:id="4"/>
       <w:tr>
         <w:trPr>
           <w:trHeight w:val="576"/>
@@ -6083,7 +6099,7 @@
                 <w:lang w:eastAsia="zh-TW"/>
               </w:rPr>
             </w:pPr>
-            <w:bookmarkStart w:id="4" w:name="_Hlk507106767"/>
+            <w:bookmarkStart w:id="5" w:name="_Hlk507106767"/>
             <w:r>
               <w:rPr>
                 <w:rFonts w:ascii="Times New Roman" w:eastAsia="Times New Roman" w:hAnsi="Times New Roman" w:cs="Times New Roman"/>
@@ -6535,8 +6551,6 @@
                 <w:lang w:eastAsia="zh-TW"/>
               </w:rPr>
             </w:pPr>
-            <w:bookmarkStart w:id="5" w:name="_GoBack"/>
-            <w:bookmarkEnd w:id="5"/>
           </w:p>
         </w:tc>
         <w:tc>
@@ -6558,7 +6572,7 @@
           </w:p>
         </w:tc>
       </w:tr>
-      <w:bookmarkEnd w:id="4"/>
+      <w:bookmarkEnd w:id="5"/>
     </w:tbl>
     <w:p>
       <w:pPr>
@@ -10448,7 +10462,7 @@
 </file>
 
 <file path=customXml/itemProps1.xml><?xml version="1.0" encoding="utf-8"?>
-<ds:datastoreItem xmlns:ds="http://schemas.openxmlformats.org/officeDocument/2006/customXml" ds:itemID="{A9B00573-E8A2-430C-8732-AA99012B3565}">
+<ds:datastoreItem xmlns:ds="http://schemas.openxmlformats.org/officeDocument/2006/customXml" ds:itemID="{DDAB249C-C7B7-40D8-AD4F-322C34E64A84}">
   <ds:schemaRefs>
     <ds:schemaRef ds:uri="http://schemas.openxmlformats.org/officeDocument/2006/bibliography"/>
   </ds:schemaRefs>

</xml_diff>